<commit_message>
Ukryty przycisk opcje w menu w grze, dokumentcja ciąg dalszy
</commit_message>
<xml_diff>
--- a/DokumentacjaProjektowa.docx
+++ b/DokumentacjaProjektowa.docx
@@ -17,21 +17,29 @@
     </w:p>
     <w:p>
       <w:r>
-        <w:t>Paweł Kumorowski</w:t>
-      </w:r>
+        <w:t xml:space="preserve">Paweł </w:t>
+      </w:r>
+      <w:proofErr w:type="spellStart"/>
+      <w:r>
+        <w:t>Kumorowski</w:t>
+      </w:r>
+      <w:proofErr w:type="spellEnd"/>
       <w:r>
         <w:t xml:space="preserve"> 378452</w:t>
       </w:r>
     </w:p>
     <w:p>
       <w:r>
-        <w:t>Krystian Najdecki</w:t>
-      </w:r>
+        <w:t xml:space="preserve">Krystian </w:t>
+      </w:r>
+      <w:proofErr w:type="spellStart"/>
+      <w:r>
+        <w:t>Najdecki</w:t>
+      </w:r>
+      <w:proofErr w:type="spellEnd"/>
       <w:r>
         <w:t xml:space="preserve"> 374568</w:t>
       </w:r>
-      <w:bookmarkStart w:id="0" w:name="_GoBack"/>
-      <w:bookmarkEnd w:id="0"/>
     </w:p>
     <w:p/>
     <w:p/>
@@ -48,9 +56,51 @@
       <w:pPr>
         <w:pStyle w:val="Podtytu"/>
         <w:jc w:val="center"/>
-      </w:pPr>
-      <w:r>
-        <w:t>Gra Tower Defence (Spooky Defence)</w:t>
+        <w:rPr>
+          <w:lang w:val="en-US"/>
+        </w:rPr>
+      </w:pPr>
+      <w:proofErr w:type="spellStart"/>
+      <w:r>
+        <w:rPr>
+          <w:lang w:val="en-US"/>
+        </w:rPr>
+        <w:t>Gra</w:t>
+      </w:r>
+      <w:proofErr w:type="spellEnd"/>
+      <w:r>
+        <w:rPr>
+          <w:lang w:val="en-US"/>
+        </w:rPr>
+        <w:t xml:space="preserve"> Tower </w:t>
+      </w:r>
+      <w:proofErr w:type="spellStart"/>
+      <w:r>
+        <w:rPr>
+          <w:lang w:val="en-US"/>
+        </w:rPr>
+        <w:t>Defence</w:t>
+      </w:r>
+      <w:proofErr w:type="spellEnd"/>
+      <w:r>
+        <w:rPr>
+          <w:lang w:val="en-US"/>
+        </w:rPr>
+        <w:t xml:space="preserve"> (Spooky </w:t>
+      </w:r>
+      <w:proofErr w:type="spellStart"/>
+      <w:r>
+        <w:rPr>
+          <w:lang w:val="en-US"/>
+        </w:rPr>
+        <w:t>Defence</w:t>
+      </w:r>
+      <w:proofErr w:type="spellEnd"/>
+      <w:r>
+        <w:rPr>
+          <w:lang w:val="en-US"/>
+        </w:rPr>
+        <w:t>)</w:t>
       </w:r>
     </w:p>
     <w:p>
@@ -86,11 +136,17 @@
         <w:jc w:val="center"/>
         <w:rPr>
           <w:rStyle w:val="Wyrnieniedelikatne"/>
+          <w:b/>
+          <w:sz w:val="28"/>
+          <w:szCs w:val="28"/>
         </w:rPr>
       </w:pPr>
       <w:r>
         <w:rPr>
           <w:rStyle w:val="Wyrnieniedelikatne"/>
+          <w:b/>
+          <w:sz w:val="28"/>
+          <w:szCs w:val="28"/>
         </w:rPr>
         <w:lastRenderedPageBreak/>
         <w:t>Projekt architektury</w:t>
@@ -131,11 +187,19 @@
       <w:r>
         <w:t>Silnik do gier: Unity</w:t>
       </w:r>
-    </w:p>
-    <w:p>
-      <w:r>
-        <w:t>Środowisko programistyczne: Visual Studio Code</w:t>
-      </w:r>
+      <w:r>
+        <w:t xml:space="preserve"> 2019.2.12f1</w:t>
+      </w:r>
+    </w:p>
+    <w:p>
+      <w:r>
+        <w:t xml:space="preserve">Środowisko programistyczne: Visual Studio </w:t>
+      </w:r>
+      <w:proofErr w:type="spellStart"/>
+      <w:r>
+        <w:t>Code</w:t>
+      </w:r>
+      <w:proofErr w:type="spellEnd"/>
     </w:p>
     <w:p>
       <w:pPr>
@@ -188,14 +252,26 @@
       </w:r>
     </w:p>
     <w:p>
-      <w:r>
-        <w:t>Assets – zawiera wszystkie pliki</w:t>
+      <w:proofErr w:type="spellStart"/>
+      <w:r>
+        <w:t>Assets</w:t>
+      </w:r>
+      <w:proofErr w:type="spellEnd"/>
+      <w:r>
+        <w:t xml:space="preserve"> – zawiera wszystkie pliki</w:t>
       </w:r>
     </w:p>
     <w:p>
       <w:r>
         <w:tab/>
-        <w:t>Images – zawiera wszystkie grafiki</w:t>
+      </w:r>
+      <w:proofErr w:type="spellStart"/>
+      <w:r>
+        <w:t>Images</w:t>
+      </w:r>
+      <w:proofErr w:type="spellEnd"/>
+      <w:r>
+        <w:t xml:space="preserve"> – zawiera wszystkie grafiki</w:t>
       </w:r>
     </w:p>
     <w:p>
@@ -213,14 +289,38 @@
       </w:r>
       <w:r>
         <w:tab/>
-        <w:t>Mobs – zawiera grafiki mobów</w:t>
-      </w:r>
+      </w:r>
+      <w:proofErr w:type="spellStart"/>
+      <w:r>
+        <w:t>Mobs</w:t>
+      </w:r>
+      <w:proofErr w:type="spellEnd"/>
+      <w:r>
+        <w:t xml:space="preserve"> – zawiera grafiki </w:t>
+      </w:r>
+      <w:proofErr w:type="spellStart"/>
+      <w:r>
+        <w:t>mobów</w:t>
+      </w:r>
+      <w:proofErr w:type="spellEnd"/>
     </w:p>
     <w:p>
       <w:r>
         <w:tab/>
-        <w:t>MobAnimations – zawiera animacje mobów</w:t>
-      </w:r>
+      </w:r>
+      <w:proofErr w:type="spellStart"/>
+      <w:r>
+        <w:t>MobAnimations</w:t>
+      </w:r>
+      <w:proofErr w:type="spellEnd"/>
+      <w:r>
+        <w:t xml:space="preserve"> – zawiera animacje </w:t>
+      </w:r>
+      <w:proofErr w:type="spellStart"/>
+      <w:r>
+        <w:t>mobów</w:t>
+      </w:r>
+      <w:proofErr w:type="spellEnd"/>
     </w:p>
     <w:p>
       <w:r>
@@ -231,8 +331,20 @@
     <w:p>
       <w:r>
         <w:tab/>
-        <w:t>Prefabs – zawiera prefaby</w:t>
-      </w:r>
+      </w:r>
+      <w:proofErr w:type="spellStart"/>
+      <w:r>
+        <w:t>Prefabs</w:t>
+      </w:r>
+      <w:proofErr w:type="spellEnd"/>
+      <w:r>
+        <w:t xml:space="preserve"> – zawiera </w:t>
+      </w:r>
+      <w:proofErr w:type="spellStart"/>
+      <w:r>
+        <w:t>prefaby</w:t>
+      </w:r>
+      <w:proofErr w:type="spellEnd"/>
     </w:p>
     <w:p>
       <w:r>
@@ -240,7 +352,15 @@
       </w:r>
       <w:r>
         <w:tab/>
-        <w:t>Cards – zawiera prefaby kart</w:t>
+        <w:t xml:space="preserve">Cards – zawiera </w:t>
+      </w:r>
+      <w:proofErr w:type="spellStart"/>
+      <w:r>
+        <w:t>prefaby</w:t>
+      </w:r>
+      <w:proofErr w:type="spellEnd"/>
+      <w:r>
+        <w:t xml:space="preserve"> kart</w:t>
       </w:r>
     </w:p>
     <w:p>
@@ -249,7 +369,30 @@
       </w:r>
       <w:r>
         <w:tab/>
-        <w:t xml:space="preserve">Mobs – zawiera prefaby mobów </w:t>
+      </w:r>
+      <w:proofErr w:type="spellStart"/>
+      <w:r>
+        <w:t>Mobs</w:t>
+      </w:r>
+      <w:proofErr w:type="spellEnd"/>
+      <w:r>
+        <w:t xml:space="preserve"> – zawiera </w:t>
+      </w:r>
+      <w:proofErr w:type="spellStart"/>
+      <w:r>
+        <w:t>prefaby</w:t>
+      </w:r>
+      <w:proofErr w:type="spellEnd"/>
+      <w:r>
+        <w:t xml:space="preserve"> </w:t>
+      </w:r>
+      <w:proofErr w:type="spellStart"/>
+      <w:r>
+        <w:t>mobów</w:t>
+      </w:r>
+      <w:proofErr w:type="spellEnd"/>
+      <w:r>
+        <w:t xml:space="preserve"> </w:t>
       </w:r>
     </w:p>
     <w:p>
@@ -279,7 +422,15 @@
       </w:r>
       <w:r>
         <w:tab/>
-        <w:t>Menu – zawiera skrpty do sceny z menu</w:t>
+        <w:t xml:space="preserve">Menu – zawiera </w:t>
+      </w:r>
+      <w:proofErr w:type="spellStart"/>
+      <w:r>
+        <w:t>skrpty</w:t>
+      </w:r>
+      <w:proofErr w:type="spellEnd"/>
+      <w:r>
+        <w:t xml:space="preserve"> do sceny z menu</w:t>
       </w:r>
     </w:p>
     <w:p/>
@@ -293,12 +444,18 @@
         <w:pStyle w:val="Podtytu"/>
         <w:jc w:val="center"/>
         <w:rPr>
-          <w:rStyle w:val="Wyrnienieintensywne"/>
-        </w:rPr>
-      </w:pPr>
-      <w:r>
-        <w:rPr>
-          <w:rStyle w:val="Wyrnienieintensywne"/>
+          <w:rStyle w:val="Wyrnieniedelikatne"/>
+          <w:b/>
+          <w:sz w:val="28"/>
+          <w:szCs w:val="28"/>
+        </w:rPr>
+      </w:pPr>
+      <w:r>
+        <w:rPr>
+          <w:rStyle w:val="Wyrnieniedelikatne"/>
+          <w:b/>
+          <w:sz w:val="28"/>
+          <w:szCs w:val="28"/>
         </w:rPr>
         <w:lastRenderedPageBreak/>
         <w:t>Projekt interfejsów</w:t>
@@ -328,6 +485,1373 @@
           <w:rStyle w:val="Wyrnienieintensywne"/>
         </w:rPr>
       </w:pPr>
+      <w:r>
+        <w:rPr>
+          <w:rStyle w:val="Wyrnienieintensywne"/>
+        </w:rPr>
+        <w:t>Menu</w:t>
+      </w:r>
+    </w:p>
+    <w:p>
+      <w:r>
+        <w:t>W menu dostępne są trzy przyciski:</w:t>
+      </w:r>
+    </w:p>
+    <w:p>
+      <w:r>
+        <w:t>Play – przejście do lobby</w:t>
+      </w:r>
+    </w:p>
+    <w:p>
+      <w:proofErr w:type="spellStart"/>
+      <w:r>
+        <w:t>Options</w:t>
+      </w:r>
+      <w:proofErr w:type="spellEnd"/>
+      <w:r>
+        <w:t xml:space="preserve"> – opcje w których można zmienić głośność muzyki</w:t>
+      </w:r>
+    </w:p>
+    <w:p>
+      <w:proofErr w:type="spellStart"/>
+      <w:r>
+        <w:t>Quit</w:t>
+      </w:r>
+      <w:proofErr w:type="spellEnd"/>
+      <w:r>
+        <w:t xml:space="preserve"> – wyjście z gry</w:t>
+      </w:r>
+    </w:p>
+    <w:p>
+      <w:pPr>
+        <w:rPr>
+          <w:rStyle w:val="Wyrnienieintensywne"/>
+        </w:rPr>
+      </w:pPr>
+      <w:r>
+        <w:rPr>
+          <w:rStyle w:val="Wyrnienieintensywne"/>
+        </w:rPr>
+        <w:t>Lobby</w:t>
+      </w:r>
+    </w:p>
+    <w:p>
+      <w:r>
+        <w:t xml:space="preserve">Po lewej stronie mamy tworzenie pokoju z grą. Aby stworzyć grę należy wpisać jej nazwę i kliknąć przycisk </w:t>
+      </w:r>
+      <w:proofErr w:type="spellStart"/>
+      <w:r>
+        <w:t>Create</w:t>
+      </w:r>
+      <w:proofErr w:type="spellEnd"/>
+      <w:r>
+        <w:t xml:space="preserve"> </w:t>
+      </w:r>
+      <w:proofErr w:type="spellStart"/>
+      <w:r>
+        <w:t>Room</w:t>
+      </w:r>
+      <w:proofErr w:type="spellEnd"/>
+    </w:p>
+    <w:p>
+      <w:r>
+        <w:t>Po prawej stronie wyświetlają się dostępne gry do których można dołączyć. Po wybraniu gry dołączamy do niej.</w:t>
+      </w:r>
+    </w:p>
+    <w:p>
+      <w:r>
+        <w:t xml:space="preserve">Aby odświeżyć dostępne gry należy wcisnąć przycisk </w:t>
+      </w:r>
+      <w:proofErr w:type="spellStart"/>
+      <w:r>
+        <w:t>Refresh</w:t>
+      </w:r>
+      <w:proofErr w:type="spellEnd"/>
+    </w:p>
+    <w:p>
+      <w:pPr>
+        <w:rPr>
+          <w:rStyle w:val="Wyrnienieintensywne"/>
+        </w:rPr>
+      </w:pPr>
+      <w:r>
+        <w:rPr>
+          <w:rStyle w:val="Wyrnienieintensywne"/>
+        </w:rPr>
+        <w:t>Gra</w:t>
+      </w:r>
+    </w:p>
+    <w:p>
+      <w:pPr>
+        <w:rPr>
+          <w:b/>
+          <w:bCs/>
+          <w:i/>
+          <w:iCs/>
+          <w:color w:val="4F81BD" w:themeColor="accent1"/>
+        </w:rPr>
+      </w:pPr>
+      <w:r>
+        <w:t xml:space="preserve">1. Ilość kryształów </w:t>
+      </w:r>
+      <w:proofErr w:type="spellStart"/>
+      <w:r>
+        <w:t>many</w:t>
+      </w:r>
+      <w:proofErr w:type="spellEnd"/>
+    </w:p>
+    <w:p>
+      <w:r>
+        <w:t xml:space="preserve">Mana pozwala na użycie karty oraz przycisku </w:t>
+      </w:r>
+      <w:proofErr w:type="spellStart"/>
+      <w:r>
+        <w:t>reroll</w:t>
+      </w:r>
+      <w:proofErr w:type="spellEnd"/>
+      <w:r>
+        <w:t>, jeżeli koszt nie przekracza aktualnie posiadanej ilości.</w:t>
+      </w:r>
+    </w:p>
+    <w:p>
+      <w:r>
+        <w:t>Brakujące kr</w:t>
+      </w:r>
+      <w:r>
+        <w:t>yształy odnawiają się z czasem.</w:t>
+      </w:r>
+    </w:p>
+    <w:p>
+      <w:r>
+        <w:t>2. Karty z jednostkami</w:t>
+      </w:r>
+    </w:p>
+    <w:p>
+      <w:r>
+        <w:t>Karty pozwalają na stworzenie jednostki na linii, którą wskazujemy poprzez jej przeciągnięcie</w:t>
+      </w:r>
+      <w:r>
+        <w:t xml:space="preserve"> na daną linie.</w:t>
+      </w:r>
+    </w:p>
+    <w:p>
+      <w:r>
+        <w:t>3. Przycisk "</w:t>
+      </w:r>
+      <w:proofErr w:type="spellStart"/>
+      <w:r>
+        <w:t>reroll</w:t>
+      </w:r>
+      <w:proofErr w:type="spellEnd"/>
+      <w:r>
+        <w:t>"</w:t>
+      </w:r>
+    </w:p>
+    <w:p>
+      <w:r>
+        <w:t>Losuje ponownie</w:t>
+      </w:r>
+      <w:r>
+        <w:t xml:space="preserve"> karty znajdujące się na stole.</w:t>
+      </w:r>
+    </w:p>
+    <w:p>
+      <w:r>
+        <w:t>Po prawej stronie znajd</w:t>
+      </w:r>
+      <w:r>
+        <w:t>uje się ekran gry a na nim:</w:t>
+      </w:r>
+    </w:p>
+    <w:p>
+      <w:r>
+        <w:t>4. Przycisk "menu"</w:t>
+      </w:r>
+    </w:p>
+    <w:p>
+      <w:r>
+        <w:t xml:space="preserve">Po wciśnięciu przycisku pojawia się przycisk </w:t>
+      </w:r>
+      <w:proofErr w:type="spellStart"/>
+      <w:r>
+        <w:t>Disconnect</w:t>
+      </w:r>
+      <w:proofErr w:type="spellEnd"/>
+      <w:r>
+        <w:t xml:space="preserve"> który kończy </w:t>
+      </w:r>
+      <w:proofErr w:type="spellStart"/>
+      <w:r>
+        <w:t>gre</w:t>
+      </w:r>
+      <w:proofErr w:type="spellEnd"/>
+    </w:p>
+    <w:p>
+      <w:r>
+        <w:t>5. Trzy linie</w:t>
+      </w:r>
+    </w:p>
+    <w:p>
+      <w:r>
+        <w:lastRenderedPageBreak/>
+        <w:t>Na liniach znajdują się jednostki, każda jednostka idzie w kierunku przeciwnego zamku po swojej ścieżce.</w:t>
+      </w:r>
+    </w:p>
+    <w:p>
+      <w:r>
+        <w:t>Jednostki nie mogą na siebie nachodzić, ustawiają się w kolejce. Jeżeli spotkają na swojej drodze przeciwnika</w:t>
+      </w:r>
+    </w:p>
+    <w:p>
+      <w:r>
+        <w:t>lub zamek i jest w ich zasięg ataku - atakują go. Po śmierci jednostka znika.</w:t>
+      </w:r>
+    </w:p>
+    <w:p/>
+    <w:p>
+      <w:r>
+        <w:t>6. Dwa zamki</w:t>
+      </w:r>
+    </w:p>
+    <w:p>
+      <w:r>
+        <w:t>Każdy zamek ma swoją ilość punktów życia. Gra kończy się gdy któraś z nich spadni</w:t>
+      </w:r>
+      <w:r>
+        <w:t xml:space="preserve">e do 0. Gracz do którego należy </w:t>
+      </w:r>
+      <w:r>
+        <w:t>ten zamek przegrywa.</w:t>
+      </w:r>
+    </w:p>
+    <w:p/>
+    <w:p>
+      <w:pPr>
+        <w:rPr>
+          <w:rFonts w:asciiTheme="majorHAnsi" w:eastAsiaTheme="majorEastAsia" w:hAnsiTheme="majorHAnsi" w:cstheme="majorBidi"/>
+          <w:b/>
+          <w:bCs/>
+          <w:color w:val="365F91" w:themeColor="accent1" w:themeShade="BF"/>
+          <w:sz w:val="28"/>
+          <w:szCs w:val="28"/>
+        </w:rPr>
+      </w:pPr>
+      <w:r>
+        <w:br w:type="page"/>
+      </w:r>
+    </w:p>
+    <w:p>
+      <w:pPr>
+        <w:pStyle w:val="Podtytu"/>
+        <w:jc w:val="center"/>
+        <w:rPr>
+          <w:rStyle w:val="Wyrnieniedelikatne"/>
+          <w:b/>
+          <w:sz w:val="28"/>
+          <w:szCs w:val="28"/>
+        </w:rPr>
+      </w:pPr>
+      <w:r>
+        <w:rPr>
+          <w:rStyle w:val="Wyrnieniedelikatne"/>
+          <w:b/>
+          <w:sz w:val="28"/>
+          <w:szCs w:val="28"/>
+        </w:rPr>
+        <w:lastRenderedPageBreak/>
+        <w:t>Spis jednostek i ich ogólne statystyki</w:t>
+      </w:r>
+    </w:p>
+    <w:tbl>
+      <w:tblPr>
+        <w:tblStyle w:val="Tabela-Siatka"/>
+        <w:tblW w:w="0" w:type="auto"/>
+        <w:tblLook w:val="04A0" w:firstRow="1" w:lastRow="0" w:firstColumn="1" w:lastColumn="0" w:noHBand="0" w:noVBand="1"/>
+      </w:tblPr>
+      <w:tblGrid>
+        <w:gridCol w:w="1599"/>
+        <w:gridCol w:w="1460"/>
+        <w:gridCol w:w="1554"/>
+        <w:gridCol w:w="1566"/>
+        <w:gridCol w:w="1648"/>
+        <w:gridCol w:w="1461"/>
+      </w:tblGrid>
+      <w:tr>
+        <w:tc>
+          <w:tcPr>
+            <w:tcW w:w="1599" w:type="dxa"/>
+          </w:tcPr>
+          <w:p>
+            <w:pPr>
+              <w:jc w:val="center"/>
+              <w:rPr>
+                <w:b/>
+              </w:rPr>
+            </w:pPr>
+            <w:r>
+              <w:rPr>
+                <w:b/>
+              </w:rPr>
+              <w:t>Nazwa</w:t>
+            </w:r>
+          </w:p>
+        </w:tc>
+        <w:tc>
+          <w:tcPr>
+            <w:tcW w:w="1460" w:type="dxa"/>
+          </w:tcPr>
+          <w:p>
+            <w:pPr>
+              <w:jc w:val="center"/>
+              <w:rPr>
+                <w:b/>
+              </w:rPr>
+            </w:pPr>
+            <w:r>
+              <w:rPr>
+                <w:b/>
+              </w:rPr>
+              <w:t>Koszt</w:t>
+            </w:r>
+          </w:p>
+        </w:tc>
+        <w:tc>
+          <w:tcPr>
+            <w:tcW w:w="1554" w:type="dxa"/>
+          </w:tcPr>
+          <w:p>
+            <w:pPr>
+              <w:jc w:val="center"/>
+              <w:rPr>
+                <w:b/>
+              </w:rPr>
+            </w:pPr>
+            <w:r>
+              <w:rPr>
+                <w:b/>
+              </w:rPr>
+              <w:t>Atak</w:t>
+            </w:r>
+          </w:p>
+        </w:tc>
+        <w:tc>
+          <w:tcPr>
+            <w:tcW w:w="1566" w:type="dxa"/>
+          </w:tcPr>
+          <w:p>
+            <w:pPr>
+              <w:jc w:val="center"/>
+              <w:rPr>
+                <w:b/>
+              </w:rPr>
+            </w:pPr>
+            <w:r>
+              <w:rPr>
+                <w:b/>
+              </w:rPr>
+              <w:t>Życie</w:t>
+            </w:r>
+          </w:p>
+        </w:tc>
+        <w:tc>
+          <w:tcPr>
+            <w:tcW w:w="1648" w:type="dxa"/>
+          </w:tcPr>
+          <w:p>
+            <w:pPr>
+              <w:jc w:val="center"/>
+              <w:rPr>
+                <w:b/>
+              </w:rPr>
+            </w:pPr>
+            <w:r>
+              <w:rPr>
+                <w:b/>
+              </w:rPr>
+              <w:t>Szybkość</w:t>
+            </w:r>
+          </w:p>
+        </w:tc>
+        <w:tc>
+          <w:tcPr>
+            <w:tcW w:w="1461" w:type="dxa"/>
+          </w:tcPr>
+          <w:p>
+            <w:pPr>
+              <w:jc w:val="center"/>
+              <w:rPr>
+                <w:b/>
+              </w:rPr>
+            </w:pPr>
+            <w:r>
+              <w:rPr>
+                <w:b/>
+              </w:rPr>
+              <w:t>Zasięg ataku</w:t>
+            </w:r>
+          </w:p>
+        </w:tc>
+      </w:tr>
+      <w:tr>
+        <w:tc>
+          <w:tcPr>
+            <w:tcW w:w="1599" w:type="dxa"/>
+          </w:tcPr>
+          <w:p>
+            <w:pPr>
+              <w:jc w:val="center"/>
+            </w:pPr>
+            <w:r>
+              <w:t>Archer</w:t>
+            </w:r>
+          </w:p>
+        </w:tc>
+        <w:tc>
+          <w:tcPr>
+            <w:tcW w:w="1460" w:type="dxa"/>
+          </w:tcPr>
+          <w:p>
+            <w:pPr>
+              <w:jc w:val="center"/>
+            </w:pPr>
+            <w:r>
+              <w:t>3</w:t>
+            </w:r>
+          </w:p>
+        </w:tc>
+        <w:tc>
+          <w:tcPr>
+            <w:tcW w:w="1554" w:type="dxa"/>
+          </w:tcPr>
+          <w:p>
+            <w:pPr>
+              <w:jc w:val="center"/>
+            </w:pPr>
+            <w:r>
+              <w:t>15</w:t>
+            </w:r>
+          </w:p>
+        </w:tc>
+        <w:tc>
+          <w:tcPr>
+            <w:tcW w:w="1566" w:type="dxa"/>
+          </w:tcPr>
+          <w:p>
+            <w:pPr>
+              <w:jc w:val="center"/>
+            </w:pPr>
+            <w:r>
+              <w:t>30</w:t>
+            </w:r>
+          </w:p>
+        </w:tc>
+        <w:tc>
+          <w:tcPr>
+            <w:tcW w:w="1648" w:type="dxa"/>
+          </w:tcPr>
+          <w:p>
+            <w:pPr>
+              <w:jc w:val="center"/>
+            </w:pPr>
+            <w:r>
+              <w:t>2,5</w:t>
+            </w:r>
+          </w:p>
+        </w:tc>
+        <w:tc>
+          <w:tcPr>
+            <w:tcW w:w="1461" w:type="dxa"/>
+          </w:tcPr>
+          <w:p>
+            <w:pPr>
+              <w:jc w:val="center"/>
+            </w:pPr>
+            <w:r>
+              <w:t>5</w:t>
+            </w:r>
+          </w:p>
+        </w:tc>
+      </w:tr>
+      <w:tr>
+        <w:tc>
+          <w:tcPr>
+            <w:tcW w:w="1599" w:type="dxa"/>
+          </w:tcPr>
+          <w:p>
+            <w:pPr>
+              <w:jc w:val="center"/>
+            </w:pPr>
+            <w:r>
+              <w:t>Baron</w:t>
+            </w:r>
+          </w:p>
+        </w:tc>
+        <w:tc>
+          <w:tcPr>
+            <w:tcW w:w="1460" w:type="dxa"/>
+          </w:tcPr>
+          <w:p>
+            <w:pPr>
+              <w:jc w:val="center"/>
+            </w:pPr>
+            <w:r>
+              <w:t>10</w:t>
+            </w:r>
+          </w:p>
+        </w:tc>
+        <w:tc>
+          <w:tcPr>
+            <w:tcW w:w="1554" w:type="dxa"/>
+          </w:tcPr>
+          <w:p>
+            <w:pPr>
+              <w:jc w:val="center"/>
+            </w:pPr>
+            <w:r>
+              <w:t>3</w:t>
+            </w:r>
+            <w:bookmarkStart w:id="0" w:name="_GoBack"/>
+            <w:bookmarkEnd w:id="0"/>
+            <w:r>
+              <w:t>5</w:t>
+            </w:r>
+          </w:p>
+        </w:tc>
+        <w:tc>
+          <w:tcPr>
+            <w:tcW w:w="1566" w:type="dxa"/>
+          </w:tcPr>
+          <w:p>
+            <w:pPr>
+              <w:jc w:val="center"/>
+            </w:pPr>
+            <w:r>
+              <w:t>500</w:t>
+            </w:r>
+          </w:p>
+        </w:tc>
+        <w:tc>
+          <w:tcPr>
+            <w:tcW w:w="1648" w:type="dxa"/>
+          </w:tcPr>
+          <w:p>
+            <w:pPr>
+              <w:jc w:val="center"/>
+            </w:pPr>
+            <w:r>
+              <w:t>1,5</w:t>
+            </w:r>
+          </w:p>
+        </w:tc>
+        <w:tc>
+          <w:tcPr>
+            <w:tcW w:w="1461" w:type="dxa"/>
+          </w:tcPr>
+          <w:p>
+            <w:pPr>
+              <w:jc w:val="center"/>
+            </w:pPr>
+            <w:r>
+              <w:t>1</w:t>
+            </w:r>
+          </w:p>
+        </w:tc>
+      </w:tr>
+      <w:tr>
+        <w:tc>
+          <w:tcPr>
+            <w:tcW w:w="1599" w:type="dxa"/>
+          </w:tcPr>
+          <w:p>
+            <w:pPr>
+              <w:jc w:val="center"/>
+            </w:pPr>
+            <w:proofErr w:type="spellStart"/>
+            <w:r>
+              <w:t>Blademaster</w:t>
+            </w:r>
+            <w:proofErr w:type="spellEnd"/>
+          </w:p>
+        </w:tc>
+        <w:tc>
+          <w:tcPr>
+            <w:tcW w:w="1460" w:type="dxa"/>
+          </w:tcPr>
+          <w:p>
+            <w:pPr>
+              <w:jc w:val="center"/>
+            </w:pPr>
+            <w:r>
+              <w:t>5</w:t>
+            </w:r>
+          </w:p>
+        </w:tc>
+        <w:tc>
+          <w:tcPr>
+            <w:tcW w:w="1554" w:type="dxa"/>
+          </w:tcPr>
+          <w:p>
+            <w:pPr>
+              <w:jc w:val="center"/>
+            </w:pPr>
+            <w:r>
+              <w:t>40</w:t>
+            </w:r>
+          </w:p>
+        </w:tc>
+        <w:tc>
+          <w:tcPr>
+            <w:tcW w:w="1566" w:type="dxa"/>
+          </w:tcPr>
+          <w:p>
+            <w:pPr>
+              <w:jc w:val="center"/>
+            </w:pPr>
+            <w:r>
+              <w:t>100</w:t>
+            </w:r>
+          </w:p>
+        </w:tc>
+        <w:tc>
+          <w:tcPr>
+            <w:tcW w:w="1648" w:type="dxa"/>
+          </w:tcPr>
+          <w:p>
+            <w:pPr>
+              <w:jc w:val="center"/>
+            </w:pPr>
+            <w:r>
+              <w:t>2</w:t>
+            </w:r>
+          </w:p>
+        </w:tc>
+        <w:tc>
+          <w:tcPr>
+            <w:tcW w:w="1461" w:type="dxa"/>
+          </w:tcPr>
+          <w:p>
+            <w:pPr>
+              <w:jc w:val="center"/>
+            </w:pPr>
+            <w:r>
+              <w:t>0,8</w:t>
+            </w:r>
+          </w:p>
+        </w:tc>
+      </w:tr>
+      <w:tr>
+        <w:tc>
+          <w:tcPr>
+            <w:tcW w:w="1599" w:type="dxa"/>
+          </w:tcPr>
+          <w:p>
+            <w:pPr>
+              <w:jc w:val="center"/>
+            </w:pPr>
+            <w:r>
+              <w:t>Knight</w:t>
+            </w:r>
+          </w:p>
+        </w:tc>
+        <w:tc>
+          <w:tcPr>
+            <w:tcW w:w="1460" w:type="dxa"/>
+          </w:tcPr>
+          <w:p>
+            <w:pPr>
+              <w:jc w:val="center"/>
+            </w:pPr>
+            <w:r>
+              <w:t>8</w:t>
+            </w:r>
+          </w:p>
+        </w:tc>
+        <w:tc>
+          <w:tcPr>
+            <w:tcW w:w="1554" w:type="dxa"/>
+          </w:tcPr>
+          <w:p>
+            <w:pPr>
+              <w:jc w:val="center"/>
+            </w:pPr>
+            <w:r>
+              <w:t>20</w:t>
+            </w:r>
+          </w:p>
+        </w:tc>
+        <w:tc>
+          <w:tcPr>
+            <w:tcW w:w="1566" w:type="dxa"/>
+          </w:tcPr>
+          <w:p>
+            <w:pPr>
+              <w:jc w:val="center"/>
+            </w:pPr>
+            <w:r>
+              <w:t>170</w:t>
+            </w:r>
+          </w:p>
+        </w:tc>
+        <w:tc>
+          <w:tcPr>
+            <w:tcW w:w="1648" w:type="dxa"/>
+          </w:tcPr>
+          <w:p>
+            <w:pPr>
+              <w:jc w:val="center"/>
+            </w:pPr>
+            <w:r>
+              <w:t>2,5</w:t>
+            </w:r>
+          </w:p>
+        </w:tc>
+        <w:tc>
+          <w:tcPr>
+            <w:tcW w:w="1461" w:type="dxa"/>
+          </w:tcPr>
+          <w:p>
+            <w:pPr>
+              <w:jc w:val="center"/>
+            </w:pPr>
+            <w:r>
+              <w:t>0,5</w:t>
+            </w:r>
+          </w:p>
+        </w:tc>
+      </w:tr>
+      <w:tr>
+        <w:tc>
+          <w:tcPr>
+            <w:tcW w:w="1599" w:type="dxa"/>
+          </w:tcPr>
+          <w:p>
+            <w:pPr>
+              <w:jc w:val="center"/>
+            </w:pPr>
+            <w:proofErr w:type="spellStart"/>
+            <w:r>
+              <w:t>Mage</w:t>
+            </w:r>
+            <w:proofErr w:type="spellEnd"/>
+          </w:p>
+        </w:tc>
+        <w:tc>
+          <w:tcPr>
+            <w:tcW w:w="1460" w:type="dxa"/>
+          </w:tcPr>
+          <w:p>
+            <w:pPr>
+              <w:jc w:val="center"/>
+            </w:pPr>
+            <w:r>
+              <w:t>6</w:t>
+            </w:r>
+          </w:p>
+        </w:tc>
+        <w:tc>
+          <w:tcPr>
+            <w:tcW w:w="1554" w:type="dxa"/>
+          </w:tcPr>
+          <w:p>
+            <w:pPr>
+              <w:jc w:val="center"/>
+            </w:pPr>
+            <w:r>
+              <w:t>35</w:t>
+            </w:r>
+          </w:p>
+        </w:tc>
+        <w:tc>
+          <w:tcPr>
+            <w:tcW w:w="1566" w:type="dxa"/>
+          </w:tcPr>
+          <w:p>
+            <w:pPr>
+              <w:jc w:val="center"/>
+            </w:pPr>
+            <w:r>
+              <w:t>70</w:t>
+            </w:r>
+          </w:p>
+        </w:tc>
+        <w:tc>
+          <w:tcPr>
+            <w:tcW w:w="1648" w:type="dxa"/>
+          </w:tcPr>
+          <w:p>
+            <w:pPr>
+              <w:jc w:val="center"/>
+            </w:pPr>
+            <w:r>
+              <w:t>2,3</w:t>
+            </w:r>
+          </w:p>
+        </w:tc>
+        <w:tc>
+          <w:tcPr>
+            <w:tcW w:w="1461" w:type="dxa"/>
+          </w:tcPr>
+          <w:p>
+            <w:pPr>
+              <w:jc w:val="center"/>
+            </w:pPr>
+            <w:r>
+              <w:t>5</w:t>
+            </w:r>
+          </w:p>
+        </w:tc>
+      </w:tr>
+      <w:tr>
+        <w:tc>
+          <w:tcPr>
+            <w:tcW w:w="1599" w:type="dxa"/>
+          </w:tcPr>
+          <w:p>
+            <w:pPr>
+              <w:jc w:val="center"/>
+            </w:pPr>
+            <w:proofErr w:type="spellStart"/>
+            <w:r>
+              <w:t>Rogue</w:t>
+            </w:r>
+            <w:proofErr w:type="spellEnd"/>
+          </w:p>
+        </w:tc>
+        <w:tc>
+          <w:tcPr>
+            <w:tcW w:w="1460" w:type="dxa"/>
+          </w:tcPr>
+          <w:p>
+            <w:pPr>
+              <w:jc w:val="center"/>
+            </w:pPr>
+            <w:r>
+              <w:t>7</w:t>
+            </w:r>
+          </w:p>
+        </w:tc>
+        <w:tc>
+          <w:tcPr>
+            <w:tcW w:w="1554" w:type="dxa"/>
+          </w:tcPr>
+          <w:p>
+            <w:pPr>
+              <w:jc w:val="center"/>
+            </w:pPr>
+            <w:r>
+              <w:t>75</w:t>
+            </w:r>
+          </w:p>
+        </w:tc>
+        <w:tc>
+          <w:tcPr>
+            <w:tcW w:w="1566" w:type="dxa"/>
+          </w:tcPr>
+          <w:p>
+            <w:pPr>
+              <w:jc w:val="center"/>
+            </w:pPr>
+            <w:r>
+              <w:t>75</w:t>
+            </w:r>
+          </w:p>
+        </w:tc>
+        <w:tc>
+          <w:tcPr>
+            <w:tcW w:w="1648" w:type="dxa"/>
+          </w:tcPr>
+          <w:p>
+            <w:pPr>
+              <w:jc w:val="center"/>
+            </w:pPr>
+            <w:r>
+              <w:t>3</w:t>
+            </w:r>
+          </w:p>
+        </w:tc>
+        <w:tc>
+          <w:tcPr>
+            <w:tcW w:w="1461" w:type="dxa"/>
+          </w:tcPr>
+          <w:p>
+            <w:pPr>
+              <w:jc w:val="center"/>
+            </w:pPr>
+            <w:r>
+              <w:t>0,5</w:t>
+            </w:r>
+          </w:p>
+        </w:tc>
+      </w:tr>
+      <w:tr>
+        <w:tc>
+          <w:tcPr>
+            <w:tcW w:w="1599" w:type="dxa"/>
+          </w:tcPr>
+          <w:p>
+            <w:pPr>
+              <w:jc w:val="center"/>
+            </w:pPr>
+            <w:proofErr w:type="spellStart"/>
+            <w:r>
+              <w:t>Shieldman</w:t>
+            </w:r>
+            <w:proofErr w:type="spellEnd"/>
+          </w:p>
+        </w:tc>
+        <w:tc>
+          <w:tcPr>
+            <w:tcW w:w="1460" w:type="dxa"/>
+          </w:tcPr>
+          <w:p>
+            <w:pPr>
+              <w:jc w:val="center"/>
+            </w:pPr>
+            <w:r>
+              <w:t>5</w:t>
+            </w:r>
+          </w:p>
+        </w:tc>
+        <w:tc>
+          <w:tcPr>
+            <w:tcW w:w="1554" w:type="dxa"/>
+          </w:tcPr>
+          <w:p>
+            <w:pPr>
+              <w:jc w:val="center"/>
+            </w:pPr>
+            <w:r>
+              <w:t>15</w:t>
+            </w:r>
+          </w:p>
+        </w:tc>
+        <w:tc>
+          <w:tcPr>
+            <w:tcW w:w="1566" w:type="dxa"/>
+          </w:tcPr>
+          <w:p>
+            <w:pPr>
+              <w:jc w:val="center"/>
+            </w:pPr>
+            <w:r>
+              <w:t>250</w:t>
+            </w:r>
+          </w:p>
+        </w:tc>
+        <w:tc>
+          <w:tcPr>
+            <w:tcW w:w="1648" w:type="dxa"/>
+          </w:tcPr>
+          <w:p>
+            <w:pPr>
+              <w:jc w:val="center"/>
+            </w:pPr>
+            <w:r>
+              <w:t>0,8</w:t>
+            </w:r>
+          </w:p>
+        </w:tc>
+        <w:tc>
+          <w:tcPr>
+            <w:tcW w:w="1461" w:type="dxa"/>
+          </w:tcPr>
+          <w:p>
+            <w:pPr>
+              <w:jc w:val="center"/>
+            </w:pPr>
+            <w:r>
+              <w:t>0,7</w:t>
+            </w:r>
+          </w:p>
+        </w:tc>
+      </w:tr>
+      <w:tr>
+        <w:tc>
+          <w:tcPr>
+            <w:tcW w:w="1599" w:type="dxa"/>
+          </w:tcPr>
+          <w:p>
+            <w:pPr>
+              <w:jc w:val="center"/>
+            </w:pPr>
+            <w:proofErr w:type="spellStart"/>
+            <w:r>
+              <w:t>Slime</w:t>
+            </w:r>
+            <w:proofErr w:type="spellEnd"/>
+          </w:p>
+        </w:tc>
+        <w:tc>
+          <w:tcPr>
+            <w:tcW w:w="1460" w:type="dxa"/>
+          </w:tcPr>
+          <w:p>
+            <w:pPr>
+              <w:jc w:val="center"/>
+            </w:pPr>
+            <w:r>
+              <w:t>2</w:t>
+            </w:r>
+          </w:p>
+        </w:tc>
+        <w:tc>
+          <w:tcPr>
+            <w:tcW w:w="1554" w:type="dxa"/>
+          </w:tcPr>
+          <w:p>
+            <w:pPr>
+              <w:jc w:val="center"/>
+            </w:pPr>
+            <w:r>
+              <w:t>15</w:t>
+            </w:r>
+          </w:p>
+        </w:tc>
+        <w:tc>
+          <w:tcPr>
+            <w:tcW w:w="1566" w:type="dxa"/>
+          </w:tcPr>
+          <w:p>
+            <w:pPr>
+              <w:jc w:val="center"/>
+            </w:pPr>
+            <w:r>
+              <w:t>100</w:t>
+            </w:r>
+          </w:p>
+        </w:tc>
+        <w:tc>
+          <w:tcPr>
+            <w:tcW w:w="1648" w:type="dxa"/>
+          </w:tcPr>
+          <w:p>
+            <w:pPr>
+              <w:jc w:val="center"/>
+            </w:pPr>
+            <w:r>
+              <w:t>0,5</w:t>
+            </w:r>
+          </w:p>
+        </w:tc>
+        <w:tc>
+          <w:tcPr>
+            <w:tcW w:w="1461" w:type="dxa"/>
+          </w:tcPr>
+          <w:p>
+            <w:pPr>
+              <w:jc w:val="center"/>
+            </w:pPr>
+            <w:r>
+              <w:t>0,5</w:t>
+            </w:r>
+          </w:p>
+        </w:tc>
+      </w:tr>
+      <w:tr>
+        <w:tc>
+          <w:tcPr>
+            <w:tcW w:w="1599" w:type="dxa"/>
+          </w:tcPr>
+          <w:p>
+            <w:pPr>
+              <w:jc w:val="center"/>
+            </w:pPr>
+            <w:proofErr w:type="spellStart"/>
+            <w:r>
+              <w:t>Spearman</w:t>
+            </w:r>
+            <w:proofErr w:type="spellEnd"/>
+          </w:p>
+        </w:tc>
+        <w:tc>
+          <w:tcPr>
+            <w:tcW w:w="1460" w:type="dxa"/>
+          </w:tcPr>
+          <w:p>
+            <w:pPr>
+              <w:jc w:val="center"/>
+            </w:pPr>
+            <w:r>
+              <w:t>2</w:t>
+            </w:r>
+          </w:p>
+        </w:tc>
+        <w:tc>
+          <w:tcPr>
+            <w:tcW w:w="1554" w:type="dxa"/>
+          </w:tcPr>
+          <w:p>
+            <w:pPr>
+              <w:jc w:val="center"/>
+            </w:pPr>
+            <w:r>
+              <w:t>20</w:t>
+            </w:r>
+          </w:p>
+        </w:tc>
+        <w:tc>
+          <w:tcPr>
+            <w:tcW w:w="1566" w:type="dxa"/>
+          </w:tcPr>
+          <w:p>
+            <w:pPr>
+              <w:jc w:val="center"/>
+            </w:pPr>
+            <w:r>
+              <w:t>30</w:t>
+            </w:r>
+          </w:p>
+        </w:tc>
+        <w:tc>
+          <w:tcPr>
+            <w:tcW w:w="1648" w:type="dxa"/>
+          </w:tcPr>
+          <w:p>
+            <w:pPr>
+              <w:jc w:val="center"/>
+            </w:pPr>
+            <w:r>
+              <w:t>3</w:t>
+            </w:r>
+          </w:p>
+        </w:tc>
+        <w:tc>
+          <w:tcPr>
+            <w:tcW w:w="1461" w:type="dxa"/>
+          </w:tcPr>
+          <w:p>
+            <w:pPr>
+              <w:jc w:val="center"/>
+            </w:pPr>
+            <w:r>
+              <w:t>1,5</w:t>
+            </w:r>
+          </w:p>
+        </w:tc>
+      </w:tr>
+      <w:tr>
+        <w:tc>
+          <w:tcPr>
+            <w:tcW w:w="1599" w:type="dxa"/>
+          </w:tcPr>
+          <w:p>
+            <w:pPr>
+              <w:jc w:val="center"/>
+            </w:pPr>
+            <w:proofErr w:type="spellStart"/>
+            <w:r>
+              <w:t>Spiky</w:t>
+            </w:r>
+            <w:proofErr w:type="spellEnd"/>
+          </w:p>
+        </w:tc>
+        <w:tc>
+          <w:tcPr>
+            <w:tcW w:w="1460" w:type="dxa"/>
+          </w:tcPr>
+          <w:p>
+            <w:pPr>
+              <w:jc w:val="center"/>
+            </w:pPr>
+            <w:r>
+              <w:t>7</w:t>
+            </w:r>
+          </w:p>
+        </w:tc>
+        <w:tc>
+          <w:tcPr>
+            <w:tcW w:w="1554" w:type="dxa"/>
+          </w:tcPr>
+          <w:p>
+            <w:pPr>
+              <w:jc w:val="center"/>
+            </w:pPr>
+            <w:r>
+              <w:t>3</w:t>
+            </w:r>
+          </w:p>
+        </w:tc>
+        <w:tc>
+          <w:tcPr>
+            <w:tcW w:w="1566" w:type="dxa"/>
+          </w:tcPr>
+          <w:p>
+            <w:pPr>
+              <w:jc w:val="center"/>
+            </w:pPr>
+            <w:r>
+              <w:t>400</w:t>
+            </w:r>
+          </w:p>
+        </w:tc>
+        <w:tc>
+          <w:tcPr>
+            <w:tcW w:w="1648" w:type="dxa"/>
+          </w:tcPr>
+          <w:p>
+            <w:pPr>
+              <w:jc w:val="center"/>
+            </w:pPr>
+            <w:r>
+              <w:t>4</w:t>
+            </w:r>
+          </w:p>
+        </w:tc>
+        <w:tc>
+          <w:tcPr>
+            <w:tcW w:w="1461" w:type="dxa"/>
+          </w:tcPr>
+          <w:p>
+            <w:pPr>
+              <w:jc w:val="center"/>
+            </w:pPr>
+            <w:r>
+              <w:t>1,25</w:t>
+            </w:r>
+          </w:p>
+        </w:tc>
+      </w:tr>
+      <w:tr>
+        <w:tc>
+          <w:tcPr>
+            <w:tcW w:w="1599" w:type="dxa"/>
+          </w:tcPr>
+          <w:p>
+            <w:pPr>
+              <w:jc w:val="center"/>
+            </w:pPr>
+            <w:proofErr w:type="spellStart"/>
+            <w:r>
+              <w:t>Wormber</w:t>
+            </w:r>
+            <w:proofErr w:type="spellEnd"/>
+          </w:p>
+        </w:tc>
+        <w:tc>
+          <w:tcPr>
+            <w:tcW w:w="1460" w:type="dxa"/>
+          </w:tcPr>
+          <w:p>
+            <w:pPr>
+              <w:jc w:val="center"/>
+            </w:pPr>
+            <w:r>
+              <w:t>6</w:t>
+            </w:r>
+          </w:p>
+        </w:tc>
+        <w:tc>
+          <w:tcPr>
+            <w:tcW w:w="1554" w:type="dxa"/>
+          </w:tcPr>
+          <w:p>
+            <w:pPr>
+              <w:jc w:val="center"/>
+            </w:pPr>
+            <w:r>
+              <w:t>350*</w:t>
+            </w:r>
+          </w:p>
+        </w:tc>
+        <w:tc>
+          <w:tcPr>
+            <w:tcW w:w="1566" w:type="dxa"/>
+          </w:tcPr>
+          <w:p>
+            <w:pPr>
+              <w:jc w:val="center"/>
+            </w:pPr>
+            <w:r>
+              <w:t>50</w:t>
+            </w:r>
+          </w:p>
+        </w:tc>
+        <w:tc>
+          <w:tcPr>
+            <w:tcW w:w="1648" w:type="dxa"/>
+          </w:tcPr>
+          <w:p>
+            <w:pPr>
+              <w:jc w:val="center"/>
+            </w:pPr>
+            <w:r>
+              <w:t>1,5</w:t>
+            </w:r>
+          </w:p>
+        </w:tc>
+        <w:tc>
+          <w:tcPr>
+            <w:tcW w:w="1461" w:type="dxa"/>
+          </w:tcPr>
+          <w:p>
+            <w:pPr>
+              <w:jc w:val="center"/>
+            </w:pPr>
+            <w:r>
+              <w:t>0,5</w:t>
+            </w:r>
+          </w:p>
+        </w:tc>
+      </w:tr>
+    </w:tbl>
+    <w:p>
+      <w:pPr>
+        <w:rPr>
+          <w:rStyle w:val="Wyrnienieintensywne"/>
+          <w:b w:val="0"/>
+          <w:bCs w:val="0"/>
+          <w:i w:val="0"/>
+          <w:iCs w:val="0"/>
+          <w:color w:val="auto"/>
+        </w:rPr>
+      </w:pPr>
+    </w:p>
+    <w:p>
+      <w:pPr>
+        <w:rPr>
+          <w:rStyle w:val="Wyrnienieintensywne"/>
+          <w:b w:val="0"/>
+          <w:bCs w:val="0"/>
+          <w:i w:val="0"/>
+          <w:iCs w:val="0"/>
+          <w:color w:val="auto"/>
+        </w:rPr>
+      </w:pPr>
+      <w:r>
+        <w:rPr>
+          <w:rStyle w:val="Wyrnienieintensywne"/>
+          <w:b w:val="0"/>
+          <w:bCs w:val="0"/>
+          <w:i w:val="0"/>
+          <w:iCs w:val="0"/>
+          <w:color w:val="auto"/>
+        </w:rPr>
+        <w:t>*</w:t>
+      </w:r>
+      <w:proofErr w:type="spellStart"/>
+      <w:r>
+        <w:rPr>
+          <w:rStyle w:val="Wyrnienieintensywne"/>
+          <w:b w:val="0"/>
+          <w:bCs w:val="0"/>
+          <w:i w:val="0"/>
+          <w:iCs w:val="0"/>
+          <w:color w:val="auto"/>
+        </w:rPr>
+        <w:t>Wormber</w:t>
+      </w:r>
+      <w:proofErr w:type="spellEnd"/>
+      <w:r>
+        <w:rPr>
+          <w:rStyle w:val="Wyrnienieintensywne"/>
+          <w:b w:val="0"/>
+          <w:bCs w:val="0"/>
+          <w:i w:val="0"/>
+          <w:iCs w:val="0"/>
+          <w:color w:val="auto"/>
+        </w:rPr>
+        <w:t xml:space="preserve"> wybucha podczas pierwszego ataku.</w:t>
+      </w:r>
     </w:p>
     <w:sectPr>
       <w:pgSz w:w="11906" w:h="16838"/>
@@ -619,6 +2143,30 @@
       <w:szCs w:val="28"/>
     </w:rPr>
   </w:style>
+  <w:style w:type="paragraph" w:styleId="Nagwek2">
+    <w:name w:val="heading 2"/>
+    <w:basedOn w:val="Normalny"/>
+    <w:next w:val="Normalny"/>
+    <w:link w:val="Nagwek2Znak"/>
+    <w:uiPriority w:val="9"/>
+    <w:unhideWhenUsed/>
+    <w:qFormat/>
+    <w:rsid w:val="00AC049D"/>
+    <w:pPr>
+      <w:keepNext/>
+      <w:keepLines/>
+      <w:spacing w:before="200" w:after="0"/>
+      <w:outlineLvl w:val="1"/>
+    </w:pPr>
+    <w:rPr>
+      <w:rFonts w:asciiTheme="majorHAnsi" w:eastAsiaTheme="majorEastAsia" w:hAnsiTheme="majorHAnsi" w:cstheme="majorBidi"/>
+      <w:b/>
+      <w:bCs/>
+      <w:color w:val="4F81BD" w:themeColor="accent1"/>
+      <w:sz w:val="26"/>
+      <w:szCs w:val="26"/>
+    </w:rPr>
+  </w:style>
   <w:style w:type="character" w:default="1" w:styleId="Domylnaczcionkaakapitu">
     <w:name w:val="Default Paragraph Font"/>
     <w:uiPriority w:val="1"/>
@@ -784,6 +2332,40 @@
       <w:ind w:left="720"/>
       <w:contextualSpacing/>
     </w:pPr>
+  </w:style>
+  <w:style w:type="character" w:customStyle="1" w:styleId="Nagwek2Znak">
+    <w:name w:val="Nagłówek 2 Znak"/>
+    <w:basedOn w:val="Domylnaczcionkaakapitu"/>
+    <w:link w:val="Nagwek2"/>
+    <w:uiPriority w:val="9"/>
+    <w:rsid w:val="00AC049D"/>
+    <w:rPr>
+      <w:rFonts w:asciiTheme="majorHAnsi" w:eastAsiaTheme="majorEastAsia" w:hAnsiTheme="majorHAnsi" w:cstheme="majorBidi"/>
+      <w:b/>
+      <w:bCs/>
+      <w:color w:val="4F81BD" w:themeColor="accent1"/>
+      <w:sz w:val="26"/>
+      <w:szCs w:val="26"/>
+    </w:rPr>
+  </w:style>
+  <w:style w:type="table" w:styleId="Tabela-Siatka">
+    <w:name w:val="Table Grid"/>
+    <w:basedOn w:val="Standardowy"/>
+    <w:uiPriority w:val="59"/>
+    <w:rsid w:val="00AC049D"/>
+    <w:pPr>
+      <w:spacing w:after="0" w:line="240" w:lineRule="auto"/>
+    </w:pPr>
+    <w:tblPr>
+      <w:tblBorders>
+        <w:top w:val="single" w:sz="4" w:space="0" w:color="auto"/>
+        <w:left w:val="single" w:sz="4" w:space="0" w:color="auto"/>
+        <w:bottom w:val="single" w:sz="4" w:space="0" w:color="auto"/>
+        <w:right w:val="single" w:sz="4" w:space="0" w:color="auto"/>
+        <w:insideH w:val="single" w:sz="4" w:space="0" w:color="auto"/>
+        <w:insideV w:val="single" w:sz="4" w:space="0" w:color="auto"/>
+      </w:tblBorders>
+    </w:tblPr>
   </w:style>
 </w:styles>
 </file>
@@ -971,6 +2553,30 @@
       <w:szCs w:val="28"/>
     </w:rPr>
   </w:style>
+  <w:style w:type="paragraph" w:styleId="Nagwek2">
+    <w:name w:val="heading 2"/>
+    <w:basedOn w:val="Normalny"/>
+    <w:next w:val="Normalny"/>
+    <w:link w:val="Nagwek2Znak"/>
+    <w:uiPriority w:val="9"/>
+    <w:unhideWhenUsed/>
+    <w:qFormat/>
+    <w:rsid w:val="00AC049D"/>
+    <w:pPr>
+      <w:keepNext/>
+      <w:keepLines/>
+      <w:spacing w:before="200" w:after="0"/>
+      <w:outlineLvl w:val="1"/>
+    </w:pPr>
+    <w:rPr>
+      <w:rFonts w:asciiTheme="majorHAnsi" w:eastAsiaTheme="majorEastAsia" w:hAnsiTheme="majorHAnsi" w:cstheme="majorBidi"/>
+      <w:b/>
+      <w:bCs/>
+      <w:color w:val="4F81BD" w:themeColor="accent1"/>
+      <w:sz w:val="26"/>
+      <w:szCs w:val="26"/>
+    </w:rPr>
+  </w:style>
   <w:style w:type="character" w:default="1" w:styleId="Domylnaczcionkaakapitu">
     <w:name w:val="Default Paragraph Font"/>
     <w:uiPriority w:val="1"/>
@@ -1136,6 +2742,40 @@
       <w:ind w:left="720"/>
       <w:contextualSpacing/>
     </w:pPr>
+  </w:style>
+  <w:style w:type="character" w:customStyle="1" w:styleId="Nagwek2Znak">
+    <w:name w:val="Nagłówek 2 Znak"/>
+    <w:basedOn w:val="Domylnaczcionkaakapitu"/>
+    <w:link w:val="Nagwek2"/>
+    <w:uiPriority w:val="9"/>
+    <w:rsid w:val="00AC049D"/>
+    <w:rPr>
+      <w:rFonts w:asciiTheme="majorHAnsi" w:eastAsiaTheme="majorEastAsia" w:hAnsiTheme="majorHAnsi" w:cstheme="majorBidi"/>
+      <w:b/>
+      <w:bCs/>
+      <w:color w:val="4F81BD" w:themeColor="accent1"/>
+      <w:sz w:val="26"/>
+      <w:szCs w:val="26"/>
+    </w:rPr>
+  </w:style>
+  <w:style w:type="table" w:styleId="Tabela-Siatka">
+    <w:name w:val="Table Grid"/>
+    <w:basedOn w:val="Standardowy"/>
+    <w:uiPriority w:val="59"/>
+    <w:rsid w:val="00AC049D"/>
+    <w:pPr>
+      <w:spacing w:after="0" w:line="240" w:lineRule="auto"/>
+    </w:pPr>
+    <w:tblPr>
+      <w:tblBorders>
+        <w:top w:val="single" w:sz="4" w:space="0" w:color="auto"/>
+        <w:left w:val="single" w:sz="4" w:space="0" w:color="auto"/>
+        <w:bottom w:val="single" w:sz="4" w:space="0" w:color="auto"/>
+        <w:right w:val="single" w:sz="4" w:space="0" w:color="auto"/>
+        <w:insideH w:val="single" w:sz="4" w:space="0" w:color="auto"/>
+        <w:insideV w:val="single" w:sz="4" w:space="0" w:color="auto"/>
+      </w:tblBorders>
+    </w:tblPr>
   </w:style>
 </w:styles>
 </file>

</xml_diff>